<commit_message>
Relatorio - parte cliente concluida...penso...xD
</commit_message>
<xml_diff>
--- a/docs/Relat�rio.docx
+++ b/docs/Relat�rio.docx
@@ -2245,6 +2245,9 @@
       <w:bookmarkEnd w:id="3"/>
     </w:p>
     <w:p>
+      <w:pPr>
+        <w:jc w:val="both"/>
+      </w:pPr>
       <w:r>
         <w:t xml:space="preserve">De modo a separar a lógica </w:t>
       </w:r>
@@ -2257,7 +2260,29 @@
       </w:r>
       <w:proofErr w:type="spellEnd"/>
       <w:r>
-        <w:t>). Assim foram criados os ficheiros:</w:t>
+        <w:t>)</w:t>
+      </w:r>
+      <w:r>
+        <w:t xml:space="preserve"> que utiliza </w:t>
+      </w:r>
+      <w:proofErr w:type="spellStart"/>
+      <w:r>
+        <w:t>JavaScript</w:t>
+      </w:r>
+      <w:proofErr w:type="spellEnd"/>
+      <w:r>
+        <w:t xml:space="preserve">, DOM e </w:t>
+      </w:r>
+      <w:proofErr w:type="spellStart"/>
+      <w:r>
+        <w:t>Ajax</w:t>
+      </w:r>
+      <w:proofErr w:type="spellEnd"/>
+      <w:r>
+        <w:t xml:space="preserve"> para a sua implementação</w:t>
+      </w:r>
+      <w:r>
+        <w:t>. Assim foram criados os ficheiros:</w:t>
       </w:r>
     </w:p>
     <w:p>
@@ -2267,6 +2292,7 @@
           <w:ilvl w:val="0"/>
           <w:numId w:val="6"/>
         </w:numPr>
+        <w:jc w:val="both"/>
       </w:pPr>
       <w:proofErr w:type="spellStart"/>
       <w:r>
@@ -2281,6 +2307,7 @@
           <w:ilvl w:val="0"/>
           <w:numId w:val="6"/>
         </w:numPr>
+        <w:jc w:val="both"/>
       </w:pPr>
       <w:proofErr w:type="spellStart"/>
       <w:r>
@@ -2295,6 +2322,7 @@
           <w:ilvl w:val="0"/>
           <w:numId w:val="6"/>
         </w:numPr>
+        <w:jc w:val="both"/>
       </w:pPr>
       <w:proofErr w:type="spellStart"/>
       <w:r>
@@ -2303,6 +2331,9 @@
       <w:proofErr w:type="spellEnd"/>
     </w:p>
     <w:p>
+      <w:pPr>
+        <w:jc w:val="both"/>
+      </w:pPr>
       <w:r>
         <w:t xml:space="preserve">O </w:t>
       </w:r>
@@ -2340,10 +2371,19 @@
         <w:t xml:space="preserve"> de um utilizador, passando essa informação ao servidor de modo a ser tornada persistente.</w:t>
       </w:r>
       <w:r>
-        <w:t xml:space="preserve"> Esse envio de informação é feito de forma assíncrona através da arquitectura AJAX.</w:t>
-      </w:r>
-    </w:p>
-    <w:p>
+        <w:t xml:space="preserve"> Esse envio de informação é feito de forma assíncrona através da arquitectura AJAX</w:t>
+      </w:r>
+      <w:r>
+        <w:t xml:space="preserve"> para que o cliente possa continuar a sua utilização sem ter de estar à espera da resposta por parte do servidor</w:t>
+      </w:r>
+      <w:r>
+        <w:t>.</w:t>
+      </w:r>
+    </w:p>
+    <w:p>
+      <w:pPr>
+        <w:jc w:val="both"/>
+      </w:pPr>
       <w:r>
         <w:t xml:space="preserve">O ficheiro </w:t>
       </w:r>
@@ -2363,8 +2403,41 @@
       <w:r>
         <w:t xml:space="preserve"> que vão sendo criados pelo utilizador, ou, então, remover visualmente o share.</w:t>
       </w:r>
-    </w:p>
-    <w:p>
+      <w:r>
+        <w:t xml:space="preserve"> É aqui que é dada forma aos vários tipos de objectos presentes na aplicação, que neste caso será apenas os vários tipos de </w:t>
+      </w:r>
+      <w:proofErr w:type="spellStart"/>
+      <w:r>
+        <w:t>shares</w:t>
+      </w:r>
+      <w:proofErr w:type="spellEnd"/>
+      <w:r>
+        <w:t xml:space="preserve"> feitos pelo utilizador bem como </w:t>
+      </w:r>
+      <w:r>
+        <w:t xml:space="preserve">a diferente apresentação da </w:t>
+      </w:r>
+      <w:proofErr w:type="spellStart"/>
+      <w:r>
+        <w:t>Wall</w:t>
+      </w:r>
+      <w:proofErr w:type="spellEnd"/>
+      <w:r>
+        <w:t xml:space="preserve"> para os vários tipos de </w:t>
+      </w:r>
+      <w:proofErr w:type="spellStart"/>
+      <w:r>
+        <w:t>shares</w:t>
+      </w:r>
+      <w:proofErr w:type="spellEnd"/>
+      <w:r>
+        <w:t>.</w:t>
+      </w:r>
+    </w:p>
+    <w:p>
+      <w:pPr>
+        <w:jc w:val="both"/>
+      </w:pPr>
       <w:r>
         <w:t xml:space="preserve">O ficheiro </w:t>
       </w:r>
@@ -2374,7 +2447,13 @@
       </w:r>
       <w:proofErr w:type="spellEnd"/>
       <w:r>
-        <w:t xml:space="preserve"> é a cola entre os dois ficheiros anteriores sendo o responsável por receber as notificações do utilizador e trata-las da maneira mais corrente, invocando objectos do modelo e de seguida </w:t>
+        <w:t xml:space="preserve"> é a cola entre os dois ficheiros anteriores sendo o responsável por receber as notificações do utilizador e </w:t>
+      </w:r>
+      <w:r>
+        <w:t>trata-las da maneira mais correcta</w:t>
+      </w:r>
+      <w:r>
+        <w:t xml:space="preserve">, invocando objectos do modelo e de seguida </w:t>
       </w:r>
       <w:r>
         <w:t xml:space="preserve">apresentando-os através dos métodos contidos no </w:t>
@@ -2387,41 +2466,195 @@
       <w:r>
         <w:t>.</w:t>
       </w:r>
-    </w:p>
-    <w:p>
-      <w:pPr>
-        <w:rPr>
-          <w:color w:val="FF0000"/>
-        </w:rPr>
-      </w:pPr>
-      <w:r>
-        <w:rPr>
-          <w:color w:val="FF0000"/>
-        </w:rPr>
+      <w:r>
+        <w:t xml:space="preserve"> É aqui que se encontram todos os métodos que controlam os eventos possíveis por parte do utilizador na aplicação e ainda os eventos de manutenção da aplicação como a sua actualização de dados do servidor. Assim, temos métodos para adicionar e remover </w:t>
+      </w:r>
+      <w:proofErr w:type="spellStart"/>
+      <w:r>
+        <w:t>shares</w:t>
+      </w:r>
+      <w:proofErr w:type="spellEnd"/>
+      <w:r>
+        <w:t xml:space="preserve"> mas também para a sincronização com o servidor (actualização) </w:t>
+      </w:r>
+      <w:r>
+        <w:t xml:space="preserve">e ainda </w:t>
+      </w:r>
+      <w:r>
+        <w:t>a inicialização da vista da aplicação.</w:t>
+      </w:r>
+    </w:p>
+    <w:p>
+      <w:pPr>
+        <w:jc w:val="both"/>
+      </w:pPr>
+      <w:r>
         <w:t xml:space="preserve">Por último foi criado também um ficheiro de nome </w:t>
       </w:r>
       <w:proofErr w:type="spellStart"/>
       <w:r>
-        <w:rPr>
-          <w:color w:val="FF0000"/>
-        </w:rPr>
         <w:t>Wall.js</w:t>
       </w:r>
       <w:proofErr w:type="spellEnd"/>
       <w:r>
-        <w:rPr>
-          <w:color w:val="FF0000"/>
-        </w:rPr>
-        <w:t xml:space="preserve"> que faz a actualização </w:t>
+        <w:t xml:space="preserve"> </w:t>
+      </w:r>
+      <w:r>
+        <w:t xml:space="preserve">que trata apenas partes </w:t>
+      </w:r>
+      <w:r>
+        <w:t>específicas</w:t>
+      </w:r>
+      <w:r>
+        <w:t xml:space="preserve"> da </w:t>
+      </w:r>
+      <w:proofErr w:type="spellStart"/>
+      <w:r>
+        <w:t>Wall</w:t>
+      </w:r>
+      <w:proofErr w:type="spellEnd"/>
+      <w:r>
+        <w:t xml:space="preserve"> como por exemplo a actualização d</w:t>
+      </w:r>
+      <w:r>
+        <w:t xml:space="preserve">os </w:t>
+      </w:r>
+      <w:proofErr w:type="spellStart"/>
+      <w:r>
+        <w:t>Stamps</w:t>
+      </w:r>
+      <w:proofErr w:type="spellEnd"/>
+      <w:r>
+        <w:t xml:space="preserve"> das </w:t>
+      </w:r>
+      <w:proofErr w:type="spellStart"/>
+      <w:r>
+        <w:t>shares</w:t>
+      </w:r>
+      <w:proofErr w:type="spellEnd"/>
+      <w:r>
+        <w:t xml:space="preserve"> </w:t>
+      </w:r>
+      <w:r>
+        <w:t>ou o reinício</w:t>
+      </w:r>
+      <w:r>
+        <w:t xml:space="preserve"> </w:t>
+      </w:r>
+      <w:r>
+        <w:t>d</w:t>
+      </w:r>
+      <w:r>
+        <w:t xml:space="preserve">o </w:t>
+      </w:r>
+      <w:proofErr w:type="spellStart"/>
+      <w:r>
+        <w:t>timeout</w:t>
+      </w:r>
+      <w:proofErr w:type="spellEnd"/>
+      <w:r>
+        <w:t xml:space="preserve"> para a actualização da </w:t>
+      </w:r>
+      <w:proofErr w:type="spellStart"/>
+      <w:r>
+        <w:t>Wall</w:t>
+      </w:r>
+      <w:proofErr w:type="spellEnd"/>
+      <w:r>
+        <w:t xml:space="preserve">. É de salientar que não se utilizou a função </w:t>
+      </w:r>
+      <w:proofErr w:type="spellStart"/>
+      <w:r>
+        <w:t>setInterval</w:t>
+      </w:r>
+      <w:proofErr w:type="spellEnd"/>
+      <w:r>
+        <w:t xml:space="preserve"> já implementada </w:t>
+      </w:r>
+      <w:r>
+        <w:lastRenderedPageBreak/>
+        <w:t xml:space="preserve">pelo </w:t>
+      </w:r>
+      <w:proofErr w:type="spellStart"/>
+      <w:r>
+        <w:t>JavaScript</w:t>
+      </w:r>
+      <w:proofErr w:type="spellEnd"/>
+      <w:r>
+        <w:t xml:space="preserve"> porque optámos por ter um </w:t>
+      </w:r>
+      <w:proofErr w:type="spellStart"/>
+      <w:r>
+        <w:t>timeout</w:t>
+      </w:r>
+      <w:proofErr w:type="spellEnd"/>
+      <w:r>
+        <w:t xml:space="preserve"> que começa apenas a contar quando o ped</w:t>
+      </w:r>
+      <w:r>
+        <w:t>ido ao servidor acaba para</w:t>
+      </w:r>
+      <w:r>
+        <w:t xml:space="preserve"> que não houvesse sobrecarga do servidor </w:t>
+      </w:r>
+    </w:p>
+    <w:p>
+      <w:pPr>
+        <w:jc w:val="both"/>
+      </w:pPr>
+    </w:p>
+    <w:p>
+      <w:pPr>
+        <w:pStyle w:val="Ttulo3"/>
+      </w:pPr>
+      <w:proofErr w:type="spellStart"/>
+      <w:r>
+        <w:t>User</w:t>
+      </w:r>
+      <w:proofErr w:type="spellEnd"/>
+      <w:r>
+        <w:t xml:space="preserve"> Interface</w:t>
+      </w:r>
+    </w:p>
+    <w:p>
+      <w:pPr>
+        <w:jc w:val="both"/>
+      </w:pPr>
+      <w:r>
+        <w:t xml:space="preserve">Para a construção inicial da nossa aplicação foram usadas as linguagens HTML/XHTML e CSS para a definição da apresentação que a nossa aplicação teria perante o utilizador. </w:t>
+      </w:r>
+      <w:r>
+        <w:t xml:space="preserve">Entretanto com a adição do servidor, com excepção do ficheiro CSS, estes ficheiros passaram a ter o </w:t>
       </w:r>
       <w:proofErr w:type="gramStart"/>
       <w:r>
-        <w:rPr>
-          <w:color w:val="FF0000"/>
-        </w:rPr>
-        <w:t>periódica????</w:t>
-      </w:r>
+        <w:t>formato .</w:t>
+      </w:r>
+      <w:proofErr w:type="spellStart"/>
+      <w:r>
+        <w:t>cshtml</w:t>
+      </w:r>
+      <w:proofErr w:type="spellEnd"/>
       <w:proofErr w:type="gramEnd"/>
+      <w:r>
+        <w:t xml:space="preserve"> uma vez que, se passou a utilizar </w:t>
+      </w:r>
+      <w:proofErr w:type="spellStart"/>
+      <w:r>
+        <w:t>aASP</w:t>
+      </w:r>
+      <w:proofErr w:type="spellEnd"/>
+      <w:r>
+        <w:t xml:space="preserve"> .NET. Contudo, antes da adição do servidor, existia um ficheiro HTML/XHTML que continha a estrutura da nossa aplicação bem como a ligação aos ficheiros necessários ao funcionamento da aplicação como por exemplo: CSS e </w:t>
+      </w:r>
+      <w:proofErr w:type="spellStart"/>
+      <w:r>
+        <w:t>JavaScript</w:t>
+      </w:r>
+      <w:proofErr w:type="spellEnd"/>
+      <w:r>
+        <w:t xml:space="preserve">. </w:t>
+      </w:r>
     </w:p>
     <w:p>
       <w:r>
@@ -4417,8 +4650,8 @@
       <w:tblLook w:val="04A0"/>
     </w:tblPr>
     <w:tblGrid>
-      <w:gridCol w:w="912"/>
-      <w:gridCol w:w="7808"/>
+      <w:gridCol w:w="909"/>
+      <w:gridCol w:w="7811"/>
     </w:tblGrid>
     <w:tr>
       <w:tc>
@@ -4461,7 +4694,7 @@
               <w:sz w:val="32"/>
               <w:szCs w:val="32"/>
             </w:rPr>
-            <w:t>8</w:t>
+            <w:t>5</w:t>
           </w:r>
           <w:r>
             <w:rPr>
@@ -6605,7 +6838,7 @@
 </file>
 
 <file path=customXml/itemProps1.xml><?xml version="1.0" encoding="utf-8"?>
-<ds:datastoreItem xmlns:ds="http://schemas.openxmlformats.org/officeDocument/2006/customXml" ds:itemID="{D8C3BBB3-2939-4D80-9352-8E886483E5EF}">
+<ds:datastoreItem xmlns:ds="http://schemas.openxmlformats.org/officeDocument/2006/customXml" ds:itemID="{97B00C38-6A7D-4C77-A269-3480C632AAC6}">
   <ds:schemaRefs>
     <ds:schemaRef ds:uri="http://schemas.openxmlformats.org/officeDocument/2006/bibliography"/>
   </ds:schemaRefs>

</xml_diff>

<commit_message>
finalizada a minha funcionalidade e a minha parte do relatório.
</commit_message>
<xml_diff>
--- a/docs/Relat�rio.docx
+++ b/docs/Relat�rio.docx
@@ -3234,7 +3234,10 @@
         </w:numPr>
       </w:pPr>
       <w:r>
-        <w:t>Grupo de Amigos – Diogo Fortes</w:t>
+        <w:t>Lista</w:t>
+      </w:r>
+      <w:r>
+        <w:t xml:space="preserve"> de Amigos – Diogo Fortes</w:t>
       </w:r>
     </w:p>
     <w:p>
@@ -3285,14 +3288,25 @@
       </w:pPr>
       <w:bookmarkStart w:id="12" w:name="_Toc298381387"/>
       <w:r>
-        <w:t>Grupo de Amigos</w:t>
+        <w:t>Lista</w:t>
+      </w:r>
+      <w:r>
+        <w:t xml:space="preserve"> de Amigos</w:t>
       </w:r>
       <w:bookmarkEnd w:id="12"/>
     </w:p>
     <w:p>
+      <w:pPr>
+        <w:pStyle w:val="SemEspaamento"/>
+      </w:pPr>
+    </w:p>
+    <w:p>
       <w:r>
         <w:tab/>
-        <w:t xml:space="preserve">O grupo de amigos tem como finalidade a adição, a uma lista, dos utilizadores conhecidos </w:t>
+        <w:t xml:space="preserve">A lista </w:t>
+      </w:r>
+      <w:r>
+        <w:t xml:space="preserve">de amigos tem como finalidade a adição, a uma lista, dos utilizadores conhecidos </w:t>
       </w:r>
       <w:r>
         <w:t>de modo</w:t>
@@ -3303,7 +3317,11 @@
       <w:r>
         <w:t>tilizadores que conhece real ou virtualmente e com quem mantém um contacto regular.</w:t>
       </w:r>
-    </w:p>
+      <w:r>
+        <w:t xml:space="preserve"> Como é apenas uma lista criada pelo utilizador, não existe nenhuma notificação aos outros utilizadores da sua adição em determinada lista de amigos. Assim sendo, não teria qualquer sentido que quando se adiciona-se um utilizador como nosso amigo, nós ficássemos também na sua lista de amigos pois ele poderia não ter interesse nisso. Como tal, a lista é feita a nível individual por parte do utilizador sendo que como uma lista de acesso aos seu grupo de amigos.</w:t>
+      </w:r>
+    </w:p>
+    <w:p/>
     <w:p>
       <w:pPr>
         <w:pStyle w:val="Ttulo3"/>
@@ -3313,6 +3331,11 @@
         <w:t>Implementação</w:t>
       </w:r>
       <w:bookmarkEnd w:id="13"/>
+    </w:p>
+    <w:p>
+      <w:pPr>
+        <w:pStyle w:val="SemEspaamento"/>
+      </w:pPr>
     </w:p>
     <w:p>
       <w:r>
@@ -3380,7 +3403,19 @@
       </w:r>
       <w:proofErr w:type="spellEnd"/>
       <w:r>
-        <w:t xml:space="preserve"> um troço de código para que quando estivesse a ser mostrado o perfil de um utilizador que não o autenticado, fosse adicionado um botão com o nome “adicionar como amigo” para que o utilizador autenticado possa adicionar outros utilizadores à sua lista de amigos.</w:t>
+        <w:t xml:space="preserve"> um troço de código para que quando estivesse a ser mostrado o perfil de um utilizador</w:t>
+      </w:r>
+      <w:r>
+        <w:t>,</w:t>
+      </w:r>
+      <w:r>
+        <w:t xml:space="preserve"> que não o autenticado</w:t>
+      </w:r>
+      <w:r>
+        <w:t>, e que não se encontra-se já na lista de amigos do utilizador</w:t>
+      </w:r>
+      <w:r>
+        <w:t>, fosse adicionado um botão com o nome “adicionar como amigo” para que o utilizador autenticado possa adicionar outros utilizadores à sua lista de amigos.</w:t>
       </w:r>
     </w:p>
     <w:p>
@@ -3462,13 +3497,29 @@
         <w:t xml:space="preserve"> descritos em cima.</w:t>
       </w:r>
     </w:p>
-    <w:p/>
+    <w:p>
+      <w:r>
+        <w:tab/>
+      </w:r>
+      <w:r>
+        <w:t xml:space="preserve">Foi também criado o ficheiro </w:t>
+      </w:r>
+      <w:proofErr w:type="spellStart"/>
+      <w:r>
+        <w:t>Friends.css</w:t>
+      </w:r>
+      <w:proofErr w:type="spellEnd"/>
+      <w:r>
+        <w:t xml:space="preserve"> para modificar o aspecto da vista da lista de amigos não tendo sido, no entanto, muito aprofundado.</w:t>
+      </w:r>
+    </w:p>
     <w:p>
       <w:pPr>
         <w:pStyle w:val="Ttulo2"/>
       </w:pPr>
       <w:bookmarkStart w:id="14" w:name="_Toc298381389"/>
       <w:r>
+        <w:lastRenderedPageBreak/>
         <w:t>Chat</w:t>
       </w:r>
       <w:bookmarkEnd w:id="14"/>
@@ -3532,7 +3583,6 @@
         <w:ind w:firstLine="360"/>
       </w:pPr>
       <w:r>
-        <w:lastRenderedPageBreak/>
         <w:t xml:space="preserve">No desenvolvimento do chat foi necessário </w:t>
       </w:r>
       <w:proofErr w:type="spellStart"/>
@@ -4022,6 +4072,7 @@
         <w:rPr>
           <w:lang w:val="en-US"/>
         </w:rPr>
+        <w:lastRenderedPageBreak/>
         <w:t xml:space="preserve">    &lt;/services&gt;</w:t>
       </w:r>
     </w:p>
@@ -4230,7 +4281,6 @@
         <w:ind w:firstLine="360"/>
       </w:pPr>
       <w:r>
-        <w:lastRenderedPageBreak/>
         <w:t>E apenas com estas 3 linhas de c</w:t>
       </w:r>
       <w:r>
@@ -4429,7 +4479,11 @@
         <w:t xml:space="preserve"> e dar-lhe o URL do servidor</w:t>
       </w:r>
       <w:r>
-        <w:t xml:space="preserve"> (Nota que de momento apenas browsers </w:t>
+        <w:t xml:space="preserve"> </w:t>
+      </w:r>
+      <w:r>
+        <w:lastRenderedPageBreak/>
+        <w:t xml:space="preserve">(Nota que de momento apenas browsers </w:t>
       </w:r>
       <w:proofErr w:type="spellStart"/>
       <w:r>
@@ -4549,7 +4603,6 @@
         <w:ind w:firstLine="360"/>
       </w:pPr>
       <w:r>
-        <w:lastRenderedPageBreak/>
         <w:t>Os 3 primeiros são apenas usados, no nosso cliente, para efeitos informativos o evento que realmente interessa é o “</w:t>
       </w:r>
       <w:proofErr w:type="spellStart"/>
@@ -4694,7 +4747,7 @@
               <w:sz w:val="32"/>
               <w:szCs w:val="32"/>
             </w:rPr>
-            <w:t>5</w:t>
+            <w:t>9</w:t>
           </w:r>
           <w:r>
             <w:rPr>
@@ -6838,7 +6891,7 @@
 </file>
 
 <file path=customXml/itemProps1.xml><?xml version="1.0" encoding="utf-8"?>
-<ds:datastoreItem xmlns:ds="http://schemas.openxmlformats.org/officeDocument/2006/customXml" ds:itemID="{97B00C38-6A7D-4C77-A269-3480C632AAC6}">
+<ds:datastoreItem xmlns:ds="http://schemas.openxmlformats.org/officeDocument/2006/customXml" ds:itemID="{5847A573-D5A4-46F6-B010-9DD80B54C714}">
   <ds:schemaRefs>
     <ds:schemaRef ds:uri="http://schemas.openxmlformats.org/officeDocument/2006/bibliography"/>
   </ds:schemaRefs>

</xml_diff>

<commit_message>
Adicionada Estrutura ao Relatorio
Apagado projecto nao utilizado
</commit_message>
<xml_diff>
--- a/docs/Relat�rio.docx
+++ b/docs/Relat�rio.docx
@@ -772,13 +772,130 @@
           <w:r>
             <w:fldChar w:fldCharType="separate"/>
           </w:r>
-          <w:hyperlink w:anchor="_Toc298381376" w:history="1">
+          <w:bookmarkStart w:id="0" w:name="_GoBack"/>
+          <w:bookmarkEnd w:id="0"/>
+          <w:r>
+            <w:rPr>
+              <w:rStyle w:val="Hiperligao"/>
+              <w:noProof/>
+            </w:rPr>
+            <w:fldChar w:fldCharType="begin"/>
+          </w:r>
+          <w:r>
+            <w:rPr>
+              <w:rStyle w:val="Hiperligao"/>
+              <w:noProof/>
+            </w:rPr>
+            <w:instrText xml:space="preserve"> </w:instrText>
+          </w:r>
+          <w:r>
+            <w:rPr>
+              <w:noProof/>
+            </w:rPr>
+            <w:instrText>HYPERLINK \l "_Toc298494812"</w:instrText>
+          </w:r>
+          <w:r>
+            <w:rPr>
+              <w:rStyle w:val="Hiperligao"/>
+              <w:noProof/>
+            </w:rPr>
+            <w:instrText xml:space="preserve"> </w:instrText>
+          </w:r>
+          <w:r>
+            <w:rPr>
+              <w:rStyle w:val="Hiperligao"/>
+              <w:noProof/>
+            </w:rPr>
+          </w:r>
+          <w:r>
+            <w:rPr>
+              <w:rStyle w:val="Hiperligao"/>
+              <w:noProof/>
+            </w:rPr>
+            <w:fldChar w:fldCharType="separate"/>
+          </w:r>
+          <w:r>
+            <w:rPr>
+              <w:rStyle w:val="Hiperligao"/>
+              <w:noProof/>
+            </w:rPr>
+            <w:t>Introdução</w:t>
+          </w:r>
+          <w:r>
+            <w:rPr>
+              <w:noProof/>
+              <w:webHidden/>
+            </w:rPr>
+            <w:tab/>
+          </w:r>
+          <w:r>
+            <w:rPr>
+              <w:noProof/>
+              <w:webHidden/>
+            </w:rPr>
+            <w:fldChar w:fldCharType="begin"/>
+          </w:r>
+          <w:r>
+            <w:rPr>
+              <w:noProof/>
+              <w:webHidden/>
+            </w:rPr>
+            <w:instrText xml:space="preserve"> PAGEREF _Toc298494812 \h </w:instrText>
+          </w:r>
+          <w:r>
+            <w:rPr>
+              <w:noProof/>
+              <w:webHidden/>
+            </w:rPr>
+          </w:r>
+          <w:r>
+            <w:rPr>
+              <w:noProof/>
+              <w:webHidden/>
+            </w:rPr>
+            <w:fldChar w:fldCharType="separate"/>
+          </w:r>
+          <w:r>
+            <w:rPr>
+              <w:noProof/>
+              <w:webHidden/>
+            </w:rPr>
+            <w:t>3</w:t>
+          </w:r>
+          <w:r>
+            <w:rPr>
+              <w:noProof/>
+              <w:webHidden/>
+            </w:rPr>
+            <w:fldChar w:fldCharType="end"/>
+          </w:r>
+          <w:r>
+            <w:rPr>
+              <w:rStyle w:val="Hiperligao"/>
+              <w:noProof/>
+            </w:rPr>
+            <w:fldChar w:fldCharType="end"/>
+          </w:r>
+        </w:p>
+        <w:p>
+          <w:pPr>
+            <w:pStyle w:val="ndice1"/>
+            <w:tabs>
+              <w:tab w:val="right" w:leader="dot" w:pos="8494"/>
+            </w:tabs>
+            <w:rPr>
+              <w:rFonts w:eastAsiaTheme="minorEastAsia"/>
+              <w:noProof/>
+              <w:lang w:eastAsia="pt-PT"/>
+            </w:rPr>
+          </w:pPr>
+          <w:hyperlink w:anchor="_Toc298494813" w:history="1">
             <w:r>
               <w:rPr>
                 <w:rStyle w:val="Hiperligao"/>
                 <w:noProof/>
               </w:rPr>
-              <w:t>Introdução</w:t>
+              <w:t>Estrutura do Trabalho</w:t>
             </w:r>
             <w:r>
               <w:rPr>
@@ -799,7 +916,7 @@
                 <w:noProof/>
                 <w:webHidden/>
               </w:rPr>
-              <w:instrText xml:space="preserve"> PAGEREF _Toc298381376 \h </w:instrText>
+              <w:instrText xml:space="preserve"> PAGEREF _Toc298494813 \h </w:instrText>
             </w:r>
             <w:r>
               <w:rPr>
@@ -819,7 +936,7 @@
                 <w:noProof/>
                 <w:webHidden/>
               </w:rPr>
-              <w:t>3</w:t>
+              <w:t>4</w:t>
             </w:r>
             <w:r>
               <w:rPr>
@@ -842,7 +959,7 @@
               <w:lang w:eastAsia="pt-PT"/>
             </w:rPr>
           </w:pPr>
-          <w:hyperlink w:anchor="_Toc298381377" w:history="1">
+          <w:hyperlink w:anchor="_Toc298494814" w:history="1">
             <w:r>
               <w:rPr>
                 <w:rStyle w:val="Hiperligao"/>
@@ -869,7 +986,7 @@
                 <w:noProof/>
                 <w:webHidden/>
               </w:rPr>
-              <w:instrText xml:space="preserve"> PAGEREF _Toc298381377 \h </w:instrText>
+              <w:instrText xml:space="preserve"> PAGEREF _Toc298494814 \h </w:instrText>
             </w:r>
             <w:r>
               <w:rPr>
@@ -889,7 +1006,7 @@
                 <w:noProof/>
                 <w:webHidden/>
               </w:rPr>
-              <w:t>4</w:t>
+              <w:t>5</w:t>
             </w:r>
             <w:r>
               <w:rPr>
@@ -912,7 +1029,7 @@
               <w:lang w:eastAsia="pt-PT"/>
             </w:rPr>
           </w:pPr>
-          <w:hyperlink w:anchor="_Toc298381378" w:history="1">
+          <w:hyperlink w:anchor="_Toc298494815" w:history="1">
             <w:r>
               <w:rPr>
                 <w:rStyle w:val="Hiperligao"/>
@@ -939,7 +1056,7 @@
                 <w:noProof/>
                 <w:webHidden/>
               </w:rPr>
-              <w:instrText xml:space="preserve"> PAGEREF _Toc298381378 \h </w:instrText>
+              <w:instrText xml:space="preserve"> PAGEREF _Toc298494815 \h </w:instrText>
             </w:r>
             <w:r>
               <w:rPr>
@@ -959,7 +1076,7 @@
                 <w:noProof/>
                 <w:webHidden/>
               </w:rPr>
-              <w:t>4</w:t>
+              <w:t>5</w:t>
             </w:r>
             <w:r>
               <w:rPr>
@@ -982,7 +1099,7 @@
               <w:lang w:eastAsia="pt-PT"/>
             </w:rPr>
           </w:pPr>
-          <w:hyperlink w:anchor="_Toc298381379" w:history="1">
+          <w:hyperlink w:anchor="_Toc298494816" w:history="1">
             <w:r>
               <w:rPr>
                 <w:rStyle w:val="Hiperligao"/>
@@ -1009,7 +1126,7 @@
                 <w:noProof/>
                 <w:webHidden/>
               </w:rPr>
-              <w:instrText xml:space="preserve"> PAGEREF _Toc298381379 \h </w:instrText>
+              <w:instrText xml:space="preserve"> PAGEREF _Toc298494816 \h </w:instrText>
             </w:r>
             <w:r>
               <w:rPr>
@@ -1029,7 +1146,7 @@
                 <w:noProof/>
                 <w:webHidden/>
               </w:rPr>
-              <w:t>4</w:t>
+              <w:t>5</w:t>
             </w:r>
             <w:r>
               <w:rPr>
@@ -1052,7 +1169,7 @@
               <w:lang w:eastAsia="pt-PT"/>
             </w:rPr>
           </w:pPr>
-          <w:hyperlink w:anchor="_Toc298381380" w:history="1">
+          <w:hyperlink w:anchor="_Toc298494817" w:history="1">
             <w:r>
               <w:rPr>
                 <w:rStyle w:val="Hiperligao"/>
@@ -1079,7 +1196,7 @@
                 <w:noProof/>
                 <w:webHidden/>
               </w:rPr>
-              <w:instrText xml:space="preserve"> PAGEREF _Toc298381380 \h </w:instrText>
+              <w:instrText xml:space="preserve"> PAGEREF _Toc298494817 \h </w:instrText>
             </w:r>
             <w:r>
               <w:rPr>
@@ -1099,7 +1216,7 @@
                 <w:noProof/>
                 <w:webHidden/>
               </w:rPr>
-              <w:t>5</w:t>
+              <w:t>7</w:t>
             </w:r>
             <w:r>
               <w:rPr>
@@ -1122,7 +1239,7 @@
               <w:lang w:eastAsia="pt-PT"/>
             </w:rPr>
           </w:pPr>
-          <w:hyperlink w:anchor="_Toc298381381" w:history="1">
+          <w:hyperlink w:anchor="_Toc298494818" w:history="1">
             <w:r>
               <w:rPr>
                 <w:rStyle w:val="Hiperligao"/>
@@ -1149,7 +1266,7 @@
                 <w:noProof/>
                 <w:webHidden/>
               </w:rPr>
-              <w:instrText xml:space="preserve"> PAGEREF _Toc298381381 \h </w:instrText>
+              <w:instrText xml:space="preserve"> PAGEREF _Toc298494818 \h </w:instrText>
             </w:r>
             <w:r>
               <w:rPr>
@@ -1169,7 +1286,7 @@
                 <w:noProof/>
                 <w:webHidden/>
               </w:rPr>
-              <w:t>5</w:t>
+              <w:t>7</w:t>
             </w:r>
             <w:r>
               <w:rPr>
@@ -1192,7 +1309,7 @@
               <w:lang w:eastAsia="pt-PT"/>
             </w:rPr>
           </w:pPr>
-          <w:hyperlink w:anchor="_Toc298381382" w:history="1">
+          <w:hyperlink w:anchor="_Toc298494819" w:history="1">
             <w:r>
               <w:rPr>
                 <w:rStyle w:val="Hiperligao"/>
@@ -1219,7 +1336,7 @@
                 <w:noProof/>
                 <w:webHidden/>
               </w:rPr>
-              <w:instrText xml:space="preserve"> PAGEREF _Toc298381382 \h </w:instrText>
+              <w:instrText xml:space="preserve"> PAGEREF _Toc298494819 \h </w:instrText>
             </w:r>
             <w:r>
               <w:rPr>
@@ -1239,7 +1356,7 @@
                 <w:noProof/>
                 <w:webHidden/>
               </w:rPr>
-              <w:t>5</w:t>
+              <w:t>7</w:t>
             </w:r>
             <w:r>
               <w:rPr>
@@ -1262,7 +1379,7 @@
               <w:lang w:eastAsia="pt-PT"/>
             </w:rPr>
           </w:pPr>
-          <w:hyperlink w:anchor="_Toc298381383" w:history="1">
+          <w:hyperlink w:anchor="_Toc298494820" w:history="1">
             <w:r>
               <w:rPr>
                 <w:rStyle w:val="Hiperligao"/>
@@ -1289,7 +1406,7 @@
                 <w:noProof/>
                 <w:webHidden/>
               </w:rPr>
-              <w:instrText xml:space="preserve"> PAGEREF _Toc298381383 \h </w:instrText>
+              <w:instrText xml:space="preserve"> PAGEREF _Toc298494820 \h </w:instrText>
             </w:r>
             <w:r>
               <w:rPr>
@@ -1309,7 +1426,7 @@
                 <w:noProof/>
                 <w:webHidden/>
               </w:rPr>
-              <w:t>6</w:t>
+              <w:t>8</w:t>
             </w:r>
             <w:r>
               <w:rPr>
@@ -1332,7 +1449,7 @@
               <w:lang w:eastAsia="pt-PT"/>
             </w:rPr>
           </w:pPr>
-          <w:hyperlink w:anchor="_Toc298381384" w:history="1">
+          <w:hyperlink w:anchor="_Toc298494821" w:history="1">
             <w:r>
               <w:rPr>
                 <w:rStyle w:val="Hiperligao"/>
@@ -1359,7 +1476,7 @@
                 <w:noProof/>
                 <w:webHidden/>
               </w:rPr>
-              <w:instrText xml:space="preserve"> PAGEREF _Toc298381384 \h </w:instrText>
+              <w:instrText xml:space="preserve"> PAGEREF _Toc298494821 \h </w:instrText>
             </w:r>
             <w:r>
               <w:rPr>
@@ -1379,7 +1496,217 @@
                 <w:noProof/>
                 <w:webHidden/>
               </w:rPr>
-              <w:t>7</w:t>
+              <w:t>9</w:t>
+            </w:r>
+            <w:r>
+              <w:rPr>
+                <w:noProof/>
+                <w:webHidden/>
+              </w:rPr>
+              <w:fldChar w:fldCharType="end"/>
+            </w:r>
+          </w:hyperlink>
+        </w:p>
+        <w:p>
+          <w:pPr>
+            <w:pStyle w:val="ndice3"/>
+            <w:tabs>
+              <w:tab w:val="right" w:leader="dot" w:pos="8494"/>
+            </w:tabs>
+            <w:rPr>
+              <w:rFonts w:eastAsiaTheme="minorEastAsia"/>
+              <w:noProof/>
+              <w:lang w:eastAsia="pt-PT"/>
+            </w:rPr>
+          </w:pPr>
+          <w:hyperlink w:anchor="_Toc298494822" w:history="1">
+            <w:r>
+              <w:rPr>
+                <w:rStyle w:val="Hiperligao"/>
+                <w:noProof/>
+              </w:rPr>
+              <w:t>OnAuthenticateRequest</w:t>
+            </w:r>
+            <w:r>
+              <w:rPr>
+                <w:noProof/>
+                <w:webHidden/>
+              </w:rPr>
+              <w:tab/>
+            </w:r>
+            <w:r>
+              <w:rPr>
+                <w:noProof/>
+                <w:webHidden/>
+              </w:rPr>
+              <w:fldChar w:fldCharType="begin"/>
+            </w:r>
+            <w:r>
+              <w:rPr>
+                <w:noProof/>
+                <w:webHidden/>
+              </w:rPr>
+              <w:instrText xml:space="preserve"> PAGEREF _Toc298494822 \h </w:instrText>
+            </w:r>
+            <w:r>
+              <w:rPr>
+                <w:noProof/>
+                <w:webHidden/>
+              </w:rPr>
+            </w:r>
+            <w:r>
+              <w:rPr>
+                <w:noProof/>
+                <w:webHidden/>
+              </w:rPr>
+              <w:fldChar w:fldCharType="separate"/>
+            </w:r>
+            <w:r>
+              <w:rPr>
+                <w:noProof/>
+                <w:webHidden/>
+              </w:rPr>
+              <w:t>9</w:t>
+            </w:r>
+            <w:r>
+              <w:rPr>
+                <w:noProof/>
+                <w:webHidden/>
+              </w:rPr>
+              <w:fldChar w:fldCharType="end"/>
+            </w:r>
+          </w:hyperlink>
+        </w:p>
+        <w:p>
+          <w:pPr>
+            <w:pStyle w:val="ndice3"/>
+            <w:tabs>
+              <w:tab w:val="right" w:leader="dot" w:pos="8494"/>
+            </w:tabs>
+            <w:rPr>
+              <w:rFonts w:eastAsiaTheme="minorEastAsia"/>
+              <w:noProof/>
+              <w:lang w:eastAsia="pt-PT"/>
+            </w:rPr>
+          </w:pPr>
+          <w:hyperlink w:anchor="_Toc298494823" w:history="1">
+            <w:r>
+              <w:rPr>
+                <w:rStyle w:val="Hiperligao"/>
+                <w:noProof/>
+              </w:rPr>
+              <w:t>OnEndRequest</w:t>
+            </w:r>
+            <w:r>
+              <w:rPr>
+                <w:noProof/>
+                <w:webHidden/>
+              </w:rPr>
+              <w:tab/>
+            </w:r>
+            <w:r>
+              <w:rPr>
+                <w:noProof/>
+                <w:webHidden/>
+              </w:rPr>
+              <w:fldChar w:fldCharType="begin"/>
+            </w:r>
+            <w:r>
+              <w:rPr>
+                <w:noProof/>
+                <w:webHidden/>
+              </w:rPr>
+              <w:instrText xml:space="preserve"> PAGEREF _Toc298494823 \h </w:instrText>
+            </w:r>
+            <w:r>
+              <w:rPr>
+                <w:noProof/>
+                <w:webHidden/>
+              </w:rPr>
+            </w:r>
+            <w:r>
+              <w:rPr>
+                <w:noProof/>
+                <w:webHidden/>
+              </w:rPr>
+              <w:fldChar w:fldCharType="separate"/>
+            </w:r>
+            <w:r>
+              <w:rPr>
+                <w:noProof/>
+                <w:webHidden/>
+              </w:rPr>
+              <w:t>9</w:t>
+            </w:r>
+            <w:r>
+              <w:rPr>
+                <w:noProof/>
+                <w:webHidden/>
+              </w:rPr>
+              <w:fldChar w:fldCharType="end"/>
+            </w:r>
+          </w:hyperlink>
+        </w:p>
+        <w:p>
+          <w:pPr>
+            <w:pStyle w:val="ndice3"/>
+            <w:tabs>
+              <w:tab w:val="right" w:leader="dot" w:pos="8494"/>
+            </w:tabs>
+            <w:rPr>
+              <w:rFonts w:eastAsiaTheme="minorEastAsia"/>
+              <w:noProof/>
+              <w:lang w:eastAsia="pt-PT"/>
+            </w:rPr>
+          </w:pPr>
+          <w:hyperlink w:anchor="_Toc298494824" w:history="1">
+            <w:r>
+              <w:rPr>
+                <w:rStyle w:val="Hiperligao"/>
+                <w:noProof/>
+              </w:rPr>
+              <w:t>Cookie</w:t>
+            </w:r>
+            <w:r>
+              <w:rPr>
+                <w:noProof/>
+                <w:webHidden/>
+              </w:rPr>
+              <w:tab/>
+            </w:r>
+            <w:r>
+              <w:rPr>
+                <w:noProof/>
+                <w:webHidden/>
+              </w:rPr>
+              <w:fldChar w:fldCharType="begin"/>
+            </w:r>
+            <w:r>
+              <w:rPr>
+                <w:noProof/>
+                <w:webHidden/>
+              </w:rPr>
+              <w:instrText xml:space="preserve"> PAGEREF _Toc298494824 \h </w:instrText>
+            </w:r>
+            <w:r>
+              <w:rPr>
+                <w:noProof/>
+                <w:webHidden/>
+              </w:rPr>
+            </w:r>
+            <w:r>
+              <w:rPr>
+                <w:noProof/>
+                <w:webHidden/>
+              </w:rPr>
+              <w:fldChar w:fldCharType="separate"/>
+            </w:r>
+            <w:r>
+              <w:rPr>
+                <w:noProof/>
+                <w:webHidden/>
+              </w:rPr>
+              <w:t>9</w:t>
             </w:r>
             <w:r>
               <w:rPr>
@@ -1402,7 +1729,7 @@
               <w:lang w:eastAsia="pt-PT"/>
             </w:rPr>
           </w:pPr>
-          <w:hyperlink w:anchor="_Toc298381385" w:history="1">
+          <w:hyperlink w:anchor="_Toc298494825" w:history="1">
             <w:r>
               <w:rPr>
                 <w:rStyle w:val="Hiperligao"/>
@@ -1429,7 +1756,7 @@
                 <w:noProof/>
                 <w:webHidden/>
               </w:rPr>
-              <w:instrText xml:space="preserve"> PAGEREF _Toc298381385 \h </w:instrText>
+              <w:instrText xml:space="preserve"> PAGEREF _Toc298494825 \h </w:instrText>
             </w:r>
             <w:r>
               <w:rPr>
@@ -1449,7 +1776,7 @@
                 <w:noProof/>
                 <w:webHidden/>
               </w:rPr>
-              <w:t>8</w:t>
+              <w:t>10</w:t>
             </w:r>
             <w:r>
               <w:rPr>
@@ -1472,7 +1799,7 @@
               <w:lang w:eastAsia="pt-PT"/>
             </w:rPr>
           </w:pPr>
-          <w:hyperlink w:anchor="_Toc298381386" w:history="1">
+          <w:hyperlink w:anchor="_Toc298494826" w:history="1">
             <w:r>
               <w:rPr>
                 <w:rStyle w:val="Hiperligao"/>
@@ -1499,7 +1826,7 @@
                 <w:noProof/>
                 <w:webHidden/>
               </w:rPr>
-              <w:instrText xml:space="preserve"> PAGEREF _Toc298381386 \h </w:instrText>
+              <w:instrText xml:space="preserve"> PAGEREF _Toc298494826 \h </w:instrText>
             </w:r>
             <w:r>
               <w:rPr>
@@ -1519,7 +1846,7 @@
                 <w:noProof/>
                 <w:webHidden/>
               </w:rPr>
-              <w:t>8</w:t>
+              <w:t>10</w:t>
             </w:r>
             <w:r>
               <w:rPr>
@@ -1542,13 +1869,13 @@
               <w:lang w:eastAsia="pt-PT"/>
             </w:rPr>
           </w:pPr>
-          <w:hyperlink w:anchor="_Toc298381387" w:history="1">
+          <w:hyperlink w:anchor="_Toc298494827" w:history="1">
             <w:r>
               <w:rPr>
                 <w:rStyle w:val="Hiperligao"/>
                 <w:noProof/>
               </w:rPr>
-              <w:t>Grupo de Amigos</w:t>
+              <w:t>Lista de Amigos</w:t>
             </w:r>
             <w:r>
               <w:rPr>
@@ -1569,7 +1896,7 @@
                 <w:noProof/>
                 <w:webHidden/>
               </w:rPr>
-              <w:instrText xml:space="preserve"> PAGEREF _Toc298381387 \h </w:instrText>
+              <w:instrText xml:space="preserve"> PAGEREF _Toc298494827 \h </w:instrText>
             </w:r>
             <w:r>
               <w:rPr>
@@ -1589,7 +1916,7 @@
                 <w:noProof/>
                 <w:webHidden/>
               </w:rPr>
-              <w:t>8</w:t>
+              <w:t>10</w:t>
             </w:r>
             <w:r>
               <w:rPr>
@@ -1612,7 +1939,7 @@
               <w:lang w:eastAsia="pt-PT"/>
             </w:rPr>
           </w:pPr>
-          <w:hyperlink w:anchor="_Toc298381388" w:history="1">
+          <w:hyperlink w:anchor="_Toc298494828" w:history="1">
             <w:r>
               <w:rPr>
                 <w:rStyle w:val="Hiperligao"/>
@@ -1639,7 +1966,7 @@
                 <w:noProof/>
                 <w:webHidden/>
               </w:rPr>
-              <w:instrText xml:space="preserve"> PAGEREF _Toc298381388 \h </w:instrText>
+              <w:instrText xml:space="preserve"> PAGEREF _Toc298494828 \h </w:instrText>
             </w:r>
             <w:r>
               <w:rPr>
@@ -1659,7 +1986,7 @@
                 <w:noProof/>
                 <w:webHidden/>
               </w:rPr>
-              <w:t>8</w:t>
+              <w:t>10</w:t>
             </w:r>
             <w:r>
               <w:rPr>
@@ -1682,7 +2009,7 @@
               <w:lang w:eastAsia="pt-PT"/>
             </w:rPr>
           </w:pPr>
-          <w:hyperlink w:anchor="_Toc298381389" w:history="1">
+          <w:hyperlink w:anchor="_Toc298494829" w:history="1">
             <w:r>
               <w:rPr>
                 <w:rStyle w:val="Hiperligao"/>
@@ -1709,7 +2036,7 @@
                 <w:noProof/>
                 <w:webHidden/>
               </w:rPr>
-              <w:instrText xml:space="preserve"> PAGEREF _Toc298381389 \h </w:instrText>
+              <w:instrText xml:space="preserve"> PAGEREF _Toc298494829 \h </w:instrText>
             </w:r>
             <w:r>
               <w:rPr>
@@ -1729,7 +2056,7 @@
                 <w:noProof/>
                 <w:webHidden/>
               </w:rPr>
-              <w:t>8</w:t>
+              <w:t>11</w:t>
             </w:r>
             <w:r>
               <w:rPr>
@@ -1752,7 +2079,7 @@
               <w:lang w:eastAsia="pt-PT"/>
             </w:rPr>
           </w:pPr>
-          <w:hyperlink w:anchor="_Toc298381390" w:history="1">
+          <w:hyperlink w:anchor="_Toc298494830" w:history="1">
             <w:r>
               <w:rPr>
                 <w:rStyle w:val="Hiperligao"/>
@@ -1779,7 +2106,7 @@
                 <w:noProof/>
                 <w:webHidden/>
               </w:rPr>
-              <w:instrText xml:space="preserve"> PAGEREF _Toc298381390 \h </w:instrText>
+              <w:instrText xml:space="preserve"> PAGEREF _Toc298494830 \h </w:instrText>
             </w:r>
             <w:r>
               <w:rPr>
@@ -1799,7 +2126,7 @@
                 <w:noProof/>
                 <w:webHidden/>
               </w:rPr>
-              <w:t>8</w:t>
+              <w:t>11</w:t>
             </w:r>
             <w:r>
               <w:rPr>
@@ -1822,7 +2149,7 @@
               <w:lang w:eastAsia="pt-PT"/>
             </w:rPr>
           </w:pPr>
-          <w:hyperlink w:anchor="_Toc298381391" w:history="1">
+          <w:hyperlink w:anchor="_Toc298494831" w:history="1">
             <w:r>
               <w:rPr>
                 <w:rStyle w:val="Hiperligao"/>
@@ -1849,7 +2176,7 @@
                 <w:noProof/>
                 <w:webHidden/>
               </w:rPr>
-              <w:instrText xml:space="preserve"> PAGEREF _Toc298381391 \h </w:instrText>
+              <w:instrText xml:space="preserve"> PAGEREF _Toc298494831 \h </w:instrText>
             </w:r>
             <w:r>
               <w:rPr>
@@ -1869,7 +2196,7 @@
                 <w:noProof/>
                 <w:webHidden/>
               </w:rPr>
-              <w:t>9</w:t>
+              <w:t>11</w:t>
             </w:r>
             <w:r>
               <w:rPr>
@@ -1892,7 +2219,7 @@
               <w:lang w:eastAsia="pt-PT"/>
             </w:rPr>
           </w:pPr>
-          <w:hyperlink w:anchor="_Toc298381392" w:history="1">
+          <w:hyperlink w:anchor="_Toc298494832" w:history="1">
             <w:r>
               <w:rPr>
                 <w:rStyle w:val="Hiperligao"/>
@@ -1919,7 +2246,7 @@
                 <w:noProof/>
                 <w:webHidden/>
               </w:rPr>
-              <w:instrText xml:space="preserve"> PAGEREF _Toc298381392 \h </w:instrText>
+              <w:instrText xml:space="preserve"> PAGEREF _Toc298494832 \h </w:instrText>
             </w:r>
             <w:r>
               <w:rPr>
@@ -1939,7 +2266,7 @@
                 <w:noProof/>
                 <w:webHidden/>
               </w:rPr>
-              <w:t>10</w:t>
+              <w:t>12</w:t>
             </w:r>
             <w:r>
               <w:rPr>
@@ -1962,7 +2289,7 @@
               <w:lang w:eastAsia="pt-PT"/>
             </w:rPr>
           </w:pPr>
-          <w:hyperlink w:anchor="_Toc298381393" w:history="1">
+          <w:hyperlink w:anchor="_Toc298494833" w:history="1">
             <w:r>
               <w:rPr>
                 <w:rStyle w:val="Hiperligao"/>
@@ -1989,7 +2316,7 @@
                 <w:noProof/>
                 <w:webHidden/>
               </w:rPr>
-              <w:instrText xml:space="preserve"> PAGEREF _Toc298381393 \h </w:instrText>
+              <w:instrText xml:space="preserve"> PAGEREF _Toc298494833 \h </w:instrText>
             </w:r>
             <w:r>
               <w:rPr>
@@ -2009,7 +2336,7 @@
                 <w:noProof/>
                 <w:webHidden/>
               </w:rPr>
-              <w:t>12</w:t>
+              <w:t>14</w:t>
             </w:r>
             <w:r>
               <w:rPr>
@@ -2050,12 +2377,12 @@
       <w:pPr>
         <w:pStyle w:val="Cabealho1"/>
       </w:pPr>
-      <w:bookmarkStart w:id="0" w:name="_Toc298381376"/>
+      <w:bookmarkStart w:id="1" w:name="_Toc298494812"/>
       <w:r>
         <w:lastRenderedPageBreak/>
         <w:t>Introdução</w:t>
       </w:r>
-      <w:bookmarkEnd w:id="0"/>
+      <w:bookmarkEnd w:id="1"/>
     </w:p>
     <w:p/>
     <w:p>
@@ -2153,26 +2480,144 @@
       <w:pPr>
         <w:pStyle w:val="Cabealho1"/>
       </w:pPr>
-      <w:bookmarkStart w:id="1" w:name="_Toc298381377"/>
+      <w:bookmarkStart w:id="2" w:name="_Toc298494813"/>
+      <w:r>
+        <w:lastRenderedPageBreak/>
+        <w:t>Estrutura do Trabalho</w:t>
+      </w:r>
+      <w:bookmarkEnd w:id="2"/>
+    </w:p>
+    <w:p>
+      <w:r>
+        <w:tab/>
+      </w:r>
+    </w:p>
+    <w:p>
+      <w:r>
+        <w:tab/>
+        <w:t xml:space="preserve">A implementação do trabalho foi dividida em projectos </w:t>
+      </w:r>
+      <w:r>
+        <w:t xml:space="preserve">de forma a criar uma divisão lógica e que permitisse a troca de cada um dos </w:t>
+      </w:r>
+      <w:proofErr w:type="spellStart"/>
+      <w:r>
+        <w:t>assemblies</w:t>
+      </w:r>
+      <w:proofErr w:type="spellEnd"/>
+      <w:r>
+        <w:t xml:space="preserve"> mantendo todos os outros a funcionar, dado que respeitassem nomes e interfaces.</w:t>
+      </w:r>
+      <w:r>
+        <w:t xml:space="preserve"> Os projectos são:</w:t>
+      </w:r>
+    </w:p>
+    <w:p>
+      <w:pPr>
+        <w:pStyle w:val="PargrafodaLista"/>
+        <w:numPr>
+          <w:ilvl w:val="0"/>
+          <w:numId w:val="12"/>
+        </w:numPr>
+      </w:pPr>
+      <w:proofErr w:type="spellStart"/>
+      <w:r>
+        <w:t>Model</w:t>
+      </w:r>
+      <w:proofErr w:type="spellEnd"/>
+      <w:r>
+        <w:t xml:space="preserve"> – Modelo de Dados da aplicação.</w:t>
+      </w:r>
+    </w:p>
+    <w:p>
+      <w:pPr>
+        <w:pStyle w:val="PargrafodaLista"/>
+        <w:numPr>
+          <w:ilvl w:val="0"/>
+          <w:numId w:val="12"/>
+        </w:numPr>
+      </w:pPr>
+      <w:proofErr w:type="spellStart"/>
+      <w:r>
+        <w:t>Mappers</w:t>
+      </w:r>
+      <w:proofErr w:type="spellEnd"/>
+      <w:r>
+        <w:t xml:space="preserve"> – Mapeamento dos dados para persistência, neste caso em memória.</w:t>
+      </w:r>
+    </w:p>
+    <w:p>
+      <w:pPr>
+        <w:pStyle w:val="PargrafodaLista"/>
+        <w:numPr>
+          <w:ilvl w:val="0"/>
+          <w:numId w:val="12"/>
+        </w:numPr>
+      </w:pPr>
+      <w:proofErr w:type="spellStart"/>
+      <w:r>
+        <w:t>WebServer</w:t>
+      </w:r>
+      <w:proofErr w:type="spellEnd"/>
+      <w:r>
+        <w:t xml:space="preserve"> – Servidor Web</w:t>
+      </w:r>
+    </w:p>
+    <w:p>
+      <w:pPr>
+        <w:pStyle w:val="PargrafodaLista"/>
+        <w:numPr>
+          <w:ilvl w:val="0"/>
+          <w:numId w:val="12"/>
+        </w:numPr>
+      </w:pPr>
+      <w:proofErr w:type="spellStart"/>
+      <w:r>
+        <w:t>AuthModule</w:t>
+      </w:r>
+      <w:proofErr w:type="spellEnd"/>
+      <w:r>
+        <w:t xml:space="preserve"> – Módulo de </w:t>
+      </w:r>
+      <w:proofErr w:type="spellStart"/>
+      <w:r>
+        <w:t>Autênticação</w:t>
+      </w:r>
+      <w:proofErr w:type="spellEnd"/>
+    </w:p>
+    <w:p>
+      <w:r>
+        <w:tab/>
+      </w:r>
+      <w:r>
+        <w:br w:type="page"/>
+      </w:r>
+    </w:p>
+    <w:p>
+      <w:pPr>
+        <w:pStyle w:val="Cabealho1"/>
+      </w:pPr>
+      <w:bookmarkStart w:id="3" w:name="_Toc298494814"/>
       <w:r>
         <w:lastRenderedPageBreak/>
         <w:t>Cliente</w:t>
       </w:r>
-      <w:bookmarkEnd w:id="1"/>
+      <w:bookmarkEnd w:id="3"/>
     </w:p>
     <w:p/>
     <w:p>
       <w:pPr>
         <w:pStyle w:val="Cabealho3"/>
       </w:pPr>
-      <w:bookmarkStart w:id="2" w:name="_Toc298381378"/>
+      <w:bookmarkStart w:id="4" w:name="_Toc298494815"/>
       <w:r>
         <w:t>Introdução</w:t>
       </w:r>
-      <w:bookmarkEnd w:id="2"/>
-    </w:p>
-    <w:p>
-      <w:pPr>
+      <w:bookmarkEnd w:id="4"/>
+    </w:p>
+    <w:p>
+      <w:pPr>
+        <w:ind w:firstLine="708"/>
         <w:jc w:val="both"/>
       </w:pPr>
       <w:r>
@@ -2308,14 +2753,15 @@
       <w:pPr>
         <w:pStyle w:val="Cabealho3"/>
       </w:pPr>
-      <w:bookmarkStart w:id="3" w:name="_Toc298381379"/>
+      <w:bookmarkStart w:id="5" w:name="_Toc298494816"/>
       <w:r>
         <w:t>Padrão MVC</w:t>
       </w:r>
-      <w:bookmarkEnd w:id="3"/>
-    </w:p>
-    <w:p>
-      <w:pPr>
+      <w:bookmarkEnd w:id="5"/>
+    </w:p>
+    <w:p>
+      <w:pPr>
+        <w:ind w:firstLine="360"/>
         <w:jc w:val="both"/>
       </w:pPr>
       <w:r>
@@ -2643,23 +3089,23 @@
       <w:pPr>
         <w:pStyle w:val="Cabealho1"/>
       </w:pPr>
-      <w:bookmarkStart w:id="4" w:name="_Toc298381380"/>
+      <w:bookmarkStart w:id="6" w:name="_Toc298494817"/>
       <w:r>
         <w:lastRenderedPageBreak/>
         <w:t>Servidor</w:t>
       </w:r>
-      <w:bookmarkEnd w:id="4"/>
+      <w:bookmarkEnd w:id="6"/>
     </w:p>
     <w:p/>
     <w:p>
       <w:pPr>
         <w:pStyle w:val="Cabealho3"/>
       </w:pPr>
-      <w:bookmarkStart w:id="5" w:name="_Toc298381381"/>
+      <w:bookmarkStart w:id="7" w:name="_Toc298494818"/>
       <w:r>
         <w:t>Introdução</w:t>
       </w:r>
-      <w:bookmarkEnd w:id="5"/>
+      <w:bookmarkEnd w:id="7"/>
     </w:p>
     <w:p>
       <w:r>
@@ -2744,12 +3190,12 @@
       <w:pPr>
         <w:pStyle w:val="Cabealho3"/>
       </w:pPr>
-      <w:bookmarkStart w:id="6" w:name="_Toc298381382"/>
+      <w:bookmarkStart w:id="8" w:name="_Toc298494819"/>
       <w:proofErr w:type="spellStart"/>
       <w:r>
         <w:t>Controllers</w:t>
       </w:r>
-      <w:bookmarkEnd w:id="6"/>
+      <w:bookmarkEnd w:id="8"/>
       <w:proofErr w:type="spellEnd"/>
     </w:p>
     <w:p>
@@ -3090,12 +3536,12 @@
       <w:pPr>
         <w:pStyle w:val="Cabealho3"/>
       </w:pPr>
-      <w:bookmarkStart w:id="7" w:name="_Toc298381383"/>
+      <w:bookmarkStart w:id="9" w:name="_Toc298494820"/>
       <w:proofErr w:type="spellStart"/>
       <w:r>
         <w:t>Views</w:t>
       </w:r>
-      <w:bookmarkEnd w:id="7"/>
+      <w:bookmarkEnd w:id="9"/>
       <w:proofErr w:type="spellEnd"/>
     </w:p>
     <w:p>
@@ -3397,12 +3843,12 @@
       <w:pPr>
         <w:pStyle w:val="Cabealho1"/>
       </w:pPr>
-      <w:bookmarkStart w:id="8" w:name="_Toc298381384"/>
+      <w:bookmarkStart w:id="10" w:name="_Toc298494821"/>
       <w:r>
         <w:lastRenderedPageBreak/>
         <w:t>Módulo de Autenticação</w:t>
       </w:r>
-      <w:bookmarkEnd w:id="8"/>
+      <w:bookmarkEnd w:id="10"/>
     </w:p>
     <w:p>
       <w:r>
@@ -3500,10 +3946,12 @@
       <w:pPr>
         <w:pStyle w:val="Cabealho3"/>
       </w:pPr>
+      <w:bookmarkStart w:id="11" w:name="_Toc298494822"/>
       <w:proofErr w:type="spellStart"/>
       <w:r>
         <w:t>OnAuthenticateRequest</w:t>
       </w:r>
+      <w:bookmarkEnd w:id="11"/>
       <w:proofErr w:type="spellEnd"/>
     </w:p>
     <w:p>
@@ -3599,10 +4047,12 @@
       <w:pPr>
         <w:pStyle w:val="Cabealho3"/>
       </w:pPr>
+      <w:bookmarkStart w:id="12" w:name="_Toc298494823"/>
       <w:proofErr w:type="spellStart"/>
       <w:r>
         <w:t>OnEndRequest</w:t>
       </w:r>
+      <w:bookmarkEnd w:id="12"/>
       <w:proofErr w:type="spellEnd"/>
     </w:p>
     <w:p>
@@ -3629,10 +4079,12 @@
       <w:pPr>
         <w:pStyle w:val="Cabealho3"/>
       </w:pPr>
+      <w:bookmarkStart w:id="13" w:name="_Toc298494824"/>
       <w:proofErr w:type="gramStart"/>
       <w:r>
         <w:t>Cookie</w:t>
       </w:r>
+      <w:bookmarkEnd w:id="13"/>
       <w:proofErr w:type="gramEnd"/>
     </w:p>
     <w:p>
@@ -3742,22 +4194,22 @@
       <w:pPr>
         <w:pStyle w:val="Cabealho1"/>
       </w:pPr>
-      <w:bookmarkStart w:id="9" w:name="_Toc298381385"/>
+      <w:bookmarkStart w:id="14" w:name="_Toc298494825"/>
       <w:r>
         <w:lastRenderedPageBreak/>
         <w:t>Partes Individuais</w:t>
       </w:r>
-      <w:bookmarkEnd w:id="9"/>
+      <w:bookmarkEnd w:id="14"/>
     </w:p>
     <w:p>
       <w:pPr>
         <w:pStyle w:val="Cabealho2"/>
       </w:pPr>
-      <w:bookmarkStart w:id="10" w:name="_Toc298381386"/>
+      <w:bookmarkStart w:id="15" w:name="_Toc298494826"/>
       <w:r>
         <w:t>Introdução</w:t>
       </w:r>
-      <w:bookmarkEnd w:id="10"/>
+      <w:bookmarkEnd w:id="15"/>
     </w:p>
     <w:p>
       <w:pPr>
@@ -3828,14 +4280,14 @@
       <w:pPr>
         <w:pStyle w:val="Cabealho2"/>
       </w:pPr>
-      <w:bookmarkStart w:id="11" w:name="_Toc298381387"/>
+      <w:bookmarkStart w:id="16" w:name="_Toc298494827"/>
       <w:r>
         <w:t>Lista</w:t>
       </w:r>
       <w:r>
         <w:t xml:space="preserve"> de Amigos</w:t>
       </w:r>
-      <w:bookmarkEnd w:id="11"/>
+      <w:bookmarkEnd w:id="16"/>
     </w:p>
     <w:p>
       <w:pPr>
@@ -3868,11 +4320,11 @@
       <w:pPr>
         <w:pStyle w:val="Cabealho3"/>
       </w:pPr>
-      <w:bookmarkStart w:id="12" w:name="_Toc298381388"/>
+      <w:bookmarkStart w:id="17" w:name="_Toc298494828"/>
       <w:r>
         <w:t>Implementação</w:t>
       </w:r>
-      <w:bookmarkEnd w:id="12"/>
+      <w:bookmarkEnd w:id="17"/>
     </w:p>
     <w:p>
       <w:pPr>
@@ -4051,12 +4503,12 @@
       <w:pPr>
         <w:pStyle w:val="Cabealho2"/>
       </w:pPr>
-      <w:bookmarkStart w:id="13" w:name="_Toc298381389"/>
+      <w:bookmarkStart w:id="18" w:name="_Toc298494829"/>
       <w:r>
         <w:lastRenderedPageBreak/>
         <w:t>Chat</w:t>
       </w:r>
-      <w:bookmarkEnd w:id="13"/>
+      <w:bookmarkEnd w:id="18"/>
     </w:p>
     <w:p>
       <w:r>
@@ -4105,11 +4557,11 @@
       <w:pPr>
         <w:pStyle w:val="Cabealho3"/>
       </w:pPr>
-      <w:bookmarkStart w:id="14" w:name="_Toc298381390"/>
+      <w:bookmarkStart w:id="19" w:name="_Toc298494830"/>
       <w:r>
         <w:t>Protocolo</w:t>
       </w:r>
-      <w:bookmarkEnd w:id="14"/>
+      <w:bookmarkEnd w:id="19"/>
     </w:p>
     <w:p/>
     <w:p>
@@ -4250,11 +4702,11 @@
       <w:pPr>
         <w:pStyle w:val="Cabealho3"/>
       </w:pPr>
-      <w:bookmarkStart w:id="15" w:name="_Toc298381391"/>
+      <w:bookmarkStart w:id="20" w:name="_Toc298494831"/>
       <w:r>
         <w:t>Implementação Servidor</w:t>
       </w:r>
-      <w:bookmarkEnd w:id="15"/>
+      <w:bookmarkEnd w:id="20"/>
     </w:p>
     <w:p/>
     <w:p>
@@ -4992,11 +5444,11 @@
       <w:pPr>
         <w:pStyle w:val="Cabealho3"/>
       </w:pPr>
-      <w:bookmarkStart w:id="16" w:name="_Toc298381392"/>
+      <w:bookmarkStart w:id="21" w:name="_Toc298494832"/>
       <w:r>
         <w:t>Implementação Cliente</w:t>
       </w:r>
-      <w:bookmarkEnd w:id="16"/>
+      <w:bookmarkEnd w:id="21"/>
     </w:p>
     <w:p/>
     <w:p>
@@ -5189,12 +5641,12 @@
       <w:pPr>
         <w:pStyle w:val="Cabealho1"/>
       </w:pPr>
-      <w:bookmarkStart w:id="17" w:name="_Toc298381393"/>
+      <w:bookmarkStart w:id="22" w:name="_Toc298494833"/>
       <w:r>
         <w:lastRenderedPageBreak/>
         <w:t>Conclusão</w:t>
       </w:r>
-      <w:bookmarkEnd w:id="17"/>
+      <w:bookmarkEnd w:id="22"/>
     </w:p>
     <w:p/>
     <w:p>
@@ -5232,12 +5684,7 @@
         <w:t xml:space="preserve"> com este</w:t>
       </w:r>
       <w:r>
-        <w:t xml:space="preserve"> </w:t>
-      </w:r>
-      <w:bookmarkStart w:id="18" w:name="_GoBack"/>
-      <w:bookmarkEnd w:id="18"/>
-      <w:r>
-        <w:t>relatório ter deixado claro a estrutura e o porque das decisões, mais importantes, toma</w:t>
+        <w:t xml:space="preserve"> relatório ter deixado claro a estrutura e o porque das decisões, mais importantes, toma</w:t>
       </w:r>
       <w:r>
         <w:t>da</w:t>
@@ -5295,8 +5742,8 @@
       <w:tblLook w:val="04A0" w:firstRow="1" w:lastRow="0" w:firstColumn="1" w:lastColumn="0" w:noHBand="0" w:noVBand="1"/>
     </w:tblPr>
     <w:tblGrid>
-      <w:gridCol w:w="909"/>
-      <w:gridCol w:w="7811"/>
+      <w:gridCol w:w="912"/>
+      <w:gridCol w:w="7808"/>
     </w:tblGrid>
     <w:tr>
       <w:tc>
@@ -5339,7 +5786,7 @@
               <w:sz w:val="32"/>
               <w:szCs w:val="32"/>
             </w:rPr>
-            <w:t>13</w:t>
+            <w:t>2</w:t>
           </w:r>
           <w:r>
             <w:rPr>
@@ -5627,6 +6074,119 @@
     </w:lvl>
   </w:abstractNum>
   <w:abstractNum w:abstractNumId="2">
+    <w:nsid w:val="2178437C"/>
+    <w:multiLevelType w:val="hybridMultilevel"/>
+    <w:tmpl w:val="62DCEA0C"/>
+    <w:lvl w:ilvl="0" w:tplc="08160001">
+      <w:start w:val="1"/>
+      <w:numFmt w:val="bullet"/>
+      <w:lvlText w:val=""/>
+      <w:lvlJc w:val="left"/>
+      <w:pPr>
+        <w:ind w:left="720" w:hanging="360"/>
+      </w:pPr>
+      <w:rPr>
+        <w:rFonts w:ascii="Symbol" w:hAnsi="Symbol" w:hint="default"/>
+      </w:rPr>
+    </w:lvl>
+    <w:lvl w:ilvl="1" w:tplc="08160003" w:tentative="1">
+      <w:start w:val="1"/>
+      <w:numFmt w:val="bullet"/>
+      <w:lvlText w:val="o"/>
+      <w:lvlJc w:val="left"/>
+      <w:pPr>
+        <w:ind w:left="1440" w:hanging="360"/>
+      </w:pPr>
+      <w:rPr>
+        <w:rFonts w:ascii="Courier New" w:hAnsi="Courier New" w:cs="Courier New" w:hint="default"/>
+      </w:rPr>
+    </w:lvl>
+    <w:lvl w:ilvl="2" w:tplc="08160005" w:tentative="1">
+      <w:start w:val="1"/>
+      <w:numFmt w:val="bullet"/>
+      <w:lvlText w:val=""/>
+      <w:lvlJc w:val="left"/>
+      <w:pPr>
+        <w:ind w:left="2160" w:hanging="360"/>
+      </w:pPr>
+      <w:rPr>
+        <w:rFonts w:ascii="Wingdings" w:hAnsi="Wingdings" w:hint="default"/>
+      </w:rPr>
+    </w:lvl>
+    <w:lvl w:ilvl="3" w:tplc="08160001" w:tentative="1">
+      <w:start w:val="1"/>
+      <w:numFmt w:val="bullet"/>
+      <w:lvlText w:val=""/>
+      <w:lvlJc w:val="left"/>
+      <w:pPr>
+        <w:ind w:left="2880" w:hanging="360"/>
+      </w:pPr>
+      <w:rPr>
+        <w:rFonts w:ascii="Symbol" w:hAnsi="Symbol" w:hint="default"/>
+      </w:rPr>
+    </w:lvl>
+    <w:lvl w:ilvl="4" w:tplc="08160003" w:tentative="1">
+      <w:start w:val="1"/>
+      <w:numFmt w:val="bullet"/>
+      <w:lvlText w:val="o"/>
+      <w:lvlJc w:val="left"/>
+      <w:pPr>
+        <w:ind w:left="3600" w:hanging="360"/>
+      </w:pPr>
+      <w:rPr>
+        <w:rFonts w:ascii="Courier New" w:hAnsi="Courier New" w:cs="Courier New" w:hint="default"/>
+      </w:rPr>
+    </w:lvl>
+    <w:lvl w:ilvl="5" w:tplc="08160005" w:tentative="1">
+      <w:start w:val="1"/>
+      <w:numFmt w:val="bullet"/>
+      <w:lvlText w:val=""/>
+      <w:lvlJc w:val="left"/>
+      <w:pPr>
+        <w:ind w:left="4320" w:hanging="360"/>
+      </w:pPr>
+      <w:rPr>
+        <w:rFonts w:ascii="Wingdings" w:hAnsi="Wingdings" w:hint="default"/>
+      </w:rPr>
+    </w:lvl>
+    <w:lvl w:ilvl="6" w:tplc="08160001" w:tentative="1">
+      <w:start w:val="1"/>
+      <w:numFmt w:val="bullet"/>
+      <w:lvlText w:val=""/>
+      <w:lvlJc w:val="left"/>
+      <w:pPr>
+        <w:ind w:left="5040" w:hanging="360"/>
+      </w:pPr>
+      <w:rPr>
+        <w:rFonts w:ascii="Symbol" w:hAnsi="Symbol" w:hint="default"/>
+      </w:rPr>
+    </w:lvl>
+    <w:lvl w:ilvl="7" w:tplc="08160003" w:tentative="1">
+      <w:start w:val="1"/>
+      <w:numFmt w:val="bullet"/>
+      <w:lvlText w:val="o"/>
+      <w:lvlJc w:val="left"/>
+      <w:pPr>
+        <w:ind w:left="5760" w:hanging="360"/>
+      </w:pPr>
+      <w:rPr>
+        <w:rFonts w:ascii="Courier New" w:hAnsi="Courier New" w:cs="Courier New" w:hint="default"/>
+      </w:rPr>
+    </w:lvl>
+    <w:lvl w:ilvl="8" w:tplc="08160005" w:tentative="1">
+      <w:start w:val="1"/>
+      <w:numFmt w:val="bullet"/>
+      <w:lvlText w:val=""/>
+      <w:lvlJc w:val="left"/>
+      <w:pPr>
+        <w:ind w:left="6480" w:hanging="360"/>
+      </w:pPr>
+      <w:rPr>
+        <w:rFonts w:ascii="Wingdings" w:hAnsi="Wingdings" w:hint="default"/>
+      </w:rPr>
+    </w:lvl>
+  </w:abstractNum>
+  <w:abstractNum w:abstractNumId="3">
     <w:nsid w:val="25101A5A"/>
     <w:multiLevelType w:val="hybridMultilevel"/>
     <w:tmpl w:val="60283CAE"/>
@@ -5739,7 +6299,7 @@
       </w:rPr>
     </w:lvl>
   </w:abstractNum>
-  <w:abstractNum w:abstractNumId="3">
+  <w:abstractNum w:abstractNumId="4">
     <w:nsid w:val="34526D34"/>
     <w:multiLevelType w:val="hybridMultilevel"/>
     <w:tmpl w:val="EA1CD4E0"/>
@@ -5852,7 +6412,7 @@
       </w:rPr>
     </w:lvl>
   </w:abstractNum>
-  <w:abstractNum w:abstractNumId="4">
+  <w:abstractNum w:abstractNumId="5">
     <w:nsid w:val="4B4A203E"/>
     <w:multiLevelType w:val="hybridMultilevel"/>
     <w:tmpl w:val="3BA6AB30"/>
@@ -5965,7 +6525,7 @@
       </w:rPr>
     </w:lvl>
   </w:abstractNum>
-  <w:abstractNum w:abstractNumId="5">
+  <w:abstractNum w:abstractNumId="6">
     <w:nsid w:val="5B016E89"/>
     <w:multiLevelType w:val="hybridMultilevel"/>
     <w:tmpl w:val="1D86E8A8"/>
@@ -6078,7 +6638,7 @@
       </w:rPr>
     </w:lvl>
   </w:abstractNum>
-  <w:abstractNum w:abstractNumId="6">
+  <w:abstractNum w:abstractNumId="7">
     <w:nsid w:val="5CBB291C"/>
     <w:multiLevelType w:val="hybridMultilevel"/>
     <w:tmpl w:val="81B45290"/>
@@ -6191,7 +6751,7 @@
       </w:rPr>
     </w:lvl>
   </w:abstractNum>
-  <w:abstractNum w:abstractNumId="7">
+  <w:abstractNum w:abstractNumId="8">
     <w:nsid w:val="6EAD3139"/>
     <w:multiLevelType w:val="hybridMultilevel"/>
     <w:tmpl w:val="19B21B2C"/>
@@ -6304,7 +6864,7 @@
       </w:rPr>
     </w:lvl>
   </w:abstractNum>
-  <w:abstractNum w:abstractNumId="8">
+  <w:abstractNum w:abstractNumId="9">
     <w:nsid w:val="732B1618"/>
     <w:multiLevelType w:val="hybridMultilevel"/>
     <w:tmpl w:val="B0402216"/>
@@ -6417,7 +6977,7 @@
       </w:rPr>
     </w:lvl>
   </w:abstractNum>
-  <w:abstractNum w:abstractNumId="9">
+  <w:abstractNum w:abstractNumId="10">
     <w:nsid w:val="7779283F"/>
     <w:multiLevelType w:val="hybridMultilevel"/>
     <w:tmpl w:val="6720D622"/>
@@ -6530,7 +7090,7 @@
       </w:rPr>
     </w:lvl>
   </w:abstractNum>
-  <w:abstractNum w:abstractNumId="10">
+  <w:abstractNum w:abstractNumId="11">
     <w:nsid w:val="7FF2457C"/>
     <w:multiLevelType w:val="hybridMultilevel"/>
     <w:tmpl w:val="CCF68404"/>
@@ -6650,31 +7210,34 @@
     <w:abstractNumId w:val="1"/>
   </w:num>
   <w:num w:numId="3">
+    <w:abstractNumId w:val="8"/>
+  </w:num>
+  <w:num w:numId="4">
+    <w:abstractNumId w:val="6"/>
+  </w:num>
+  <w:num w:numId="5">
+    <w:abstractNumId w:val="11"/>
+  </w:num>
+  <w:num w:numId="6">
+    <w:abstractNumId w:val="3"/>
+  </w:num>
+  <w:num w:numId="7">
+    <w:abstractNumId w:val="4"/>
+  </w:num>
+  <w:num w:numId="8">
+    <w:abstractNumId w:val="9"/>
+  </w:num>
+  <w:num w:numId="9">
+    <w:abstractNumId w:val="10"/>
+  </w:num>
+  <w:num w:numId="10">
     <w:abstractNumId w:val="7"/>
   </w:num>
-  <w:num w:numId="4">
+  <w:num w:numId="11">
     <w:abstractNumId w:val="5"/>
   </w:num>
-  <w:num w:numId="5">
-    <w:abstractNumId w:val="10"/>
-  </w:num>
-  <w:num w:numId="6">
+  <w:num w:numId="12">
     <w:abstractNumId w:val="2"/>
-  </w:num>
-  <w:num w:numId="7">
-    <w:abstractNumId w:val="3"/>
-  </w:num>
-  <w:num w:numId="8">
-    <w:abstractNumId w:val="8"/>
-  </w:num>
-  <w:num w:numId="9">
-    <w:abstractNumId w:val="9"/>
-  </w:num>
-  <w:num w:numId="10">
-    <w:abstractNumId w:val="6"/>
-  </w:num>
-  <w:num w:numId="11">
-    <w:abstractNumId w:val="4"/>
   </w:num>
 </w:numbering>
 </file>
@@ -8062,7 +8625,7 @@
 </file>
 
 <file path=customXml/itemProps1.xml><?xml version="1.0" encoding="utf-8"?>
-<ds:datastoreItem xmlns:ds="http://schemas.openxmlformats.org/officeDocument/2006/customXml" ds:itemID="{0364F328-1761-43FD-9F49-57E599B48D55}">
+<ds:datastoreItem xmlns:ds="http://schemas.openxmlformats.org/officeDocument/2006/customXml" ds:itemID="{E17760B8-7982-4068-B8F5-F95490EC4811}">
   <ds:schemaRefs>
     <ds:schemaRef ds:uri="http://schemas.openxmlformats.org/officeDocument/2006/bibliography"/>
   </ds:schemaRefs>

</xml_diff>